<commit_message>
Added a question to ask group members in the Updated-Stories-Assumptions document.
</commit_message>
<xml_diff>
--- a/Architecture-Design/Updated-Docs_Assignment/Updated-Stories-Assumptions.docx
+++ b/Architecture-Design/Updated-Docs_Assignment/Updated-Stories-Assumptions.docx
@@ -2959,6 +2959,7 @@
         <w:spacing w:before="0" w:beforeAutospacing="0" w:after="0" w:afterAutospacing="0"/>
         <w:textAlignment w:val="baseline"/>
         <w:rPr>
+          <w:rStyle w:val="eop"/>
           <w:rFonts w:ascii="Calibri" w:hAnsi="Calibri" w:cs="Calibri"/>
         </w:rPr>
       </w:pPr>
@@ -2976,6 +2977,37 @@
           <w:rFonts w:ascii="Calibri" w:hAnsi="Calibri" w:cs="Calibri"/>
         </w:rPr>
         <w:t> </w:t>
+      </w:r>
+    </w:p>
+    <w:p>
+      <w:pPr>
+        <w:pStyle w:val="paragraph"/>
+        <w:numPr>
+          <w:ilvl w:val="0"/>
+          <w:numId w:val="32"/>
+        </w:numPr>
+        <w:spacing w:before="0" w:beforeAutospacing="0" w:after="0" w:afterAutospacing="0"/>
+        <w:textAlignment w:val="baseline"/>
+        <w:rPr>
+          <w:rFonts w:ascii="Calibri" w:hAnsi="Calibri" w:cs="Calibri"/>
+          <w:highlight w:val="red"/>
+        </w:rPr>
+      </w:pPr>
+      <w:r>
+        <w:rPr>
+          <w:rStyle w:val="eop"/>
+          <w:rFonts w:ascii="Calibri" w:hAnsi="Calibri" w:cs="Calibri"/>
+          <w:highlight w:val="red"/>
+        </w:rPr>
+        <w:t>When a user with an account on the website donates to an event or the organization, their status is changed from “volunteer” to “donor”. The change in user status indicates that the user is recognized as user who has both volunteered and donated</w:t>
+      </w:r>
+      <w:r>
+        <w:rPr>
+          <w:rStyle w:val="eop"/>
+          <w:rFonts w:ascii="Calibri" w:hAnsi="Calibri" w:cs="Calibri"/>
+          <w:highlight w:val="red"/>
+        </w:rPr>
+        <w:t xml:space="preserve"> --&gt; CHECK WITH THE GUYS ON THIS. MAYBE JUST DO WHAT YOU HAD BEFORE? WHAT IF THE USER NEVER VOLUNTEERS AND JUST DONATES? CHECK WITH YOUR GROUP!!!</w:t>
       </w:r>
     </w:p>
     <w:p>

</xml_diff>